<commit_message>
se agregaron los cambios correspondientes al diseño y mostrar la informacion
</commit_message>
<xml_diff>
--- a/public/plantillasDoc/plantilla.docx
+++ b/public/plantillasDoc/plantilla.docx
@@ -45,16 +45,16 @@
         <mc:AlternateContent>
           <mc:Choice Requires="wps">
             <w:drawing>
-              <wp:anchor distT="0" distB="0" distL="114300" distR="114300" simplePos="0" relativeHeight="251672576" behindDoc="1" locked="0" layoutInCell="1" allowOverlap="1" wp14:anchorId="26079213" wp14:editId="609EC91E">
+              <wp:anchor distT="0" distB="0" distL="114300" distR="114300" simplePos="0" relativeHeight="251672576" behindDoc="1" locked="0" layoutInCell="1" allowOverlap="1" wp14:anchorId="26079213" wp14:editId="69FD1DB3">
                 <wp:simplePos x="0" y="0"/>
                 <wp:positionH relativeFrom="column">
-                  <wp:posOffset>5012320</wp:posOffset>
+                  <wp:posOffset>4596765</wp:posOffset>
                 </wp:positionH>
                 <wp:positionV relativeFrom="paragraph">
-                  <wp:posOffset>156771</wp:posOffset>
+                  <wp:posOffset>172720</wp:posOffset>
                 </wp:positionV>
-                <wp:extent cx="1275907" cy="261257"/>
-                <wp:effectExtent l="0" t="0" r="19685" b="24765"/>
+                <wp:extent cx="1495425" cy="261257"/>
+                <wp:effectExtent l="0" t="0" r="28575" b="24765"/>
                 <wp:wrapNone/>
                 <wp:docPr id="2" name="Cuadro de texto 2"/>
                 <wp:cNvGraphicFramePr/>
@@ -65,7 +65,7 @@
                       <wps:spPr>
                         <a:xfrm>
                           <a:off x="0" y="0"/>
-                          <a:ext cx="1275907" cy="261257"/>
+                          <a:ext cx="1495425" cy="261257"/>
                         </a:xfrm>
                         <a:prstGeom prst="rect">
                           <a:avLst/>
@@ -145,7 +145,7 @@
                 <v:stroke joinstyle="miter"/>
                 <v:path gradientshapeok="t" o:connecttype="rect"/>
               </v:shapetype>
-              <v:shape id="Cuadro de texto 2" o:spid="_x0000_s1026" type="#_x0000_t202" style="position:absolute;left:0;text-align:left;margin-left:394.65pt;margin-top:12.35pt;width:100.45pt;height:20.55pt;z-index:-251643904;visibility:visible;mso-wrap-style:square;mso-width-percent:0;mso-height-percent:0;mso-wrap-distance-left:9pt;mso-wrap-distance-top:0;mso-wrap-distance-right:9pt;mso-wrap-distance-bottom:0;mso-position-horizontal:absolute;mso-position-horizontal-relative:text;mso-position-vertical:absolute;mso-position-vertical-relative:text;mso-width-percent:0;mso-height-percent:0;mso-width-relative:margin;mso-height-relative:margin;v-text-anchor:top" o:gfxdata="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" fillcolor="white [3201]" strokecolor="white [3212]" strokeweight=".5pt">
+              <v:shape id="Cuadro de texto 2" o:spid="_x0000_s1026" type="#_x0000_t202" style="position:absolute;left:0;text-align:left;margin-left:361.95pt;margin-top:13.6pt;width:117.75pt;height:20.55pt;z-index:-251643904;visibility:visible;mso-wrap-style:square;mso-width-percent:0;mso-height-percent:0;mso-wrap-distance-left:9pt;mso-wrap-distance-top:0;mso-wrap-distance-right:9pt;mso-wrap-distance-bottom:0;mso-position-horizontal:absolute;mso-position-horizontal-relative:text;mso-position-vertical:absolute;mso-position-vertical-relative:text;mso-width-percent:0;mso-height-percent:0;mso-width-relative:margin;mso-height-relative:margin;v-text-anchor:top" o:gfxdata="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" fillcolor="white [3201]" strokecolor="white [3212]" strokeweight=".5pt">
                 <v:textbox>
                   <w:txbxContent>
                     <w:p>
@@ -155,6 +155,7 @@
                           <w:szCs w:val="22"/>
                         </w:rPr>
                       </w:pPr>
+                      <w:bookmarkStart w:id="1" w:name="_GoBack"/>
                       <w:r>
                         <w:rPr>
                           <w:rFonts w:cstheme="minorHAnsi"/>
@@ -178,8 +179,6 @@
                         </w:rPr>
                         <w:t>folio</w:t>
                       </w:r>
-                      <w:bookmarkStart w:id="1" w:name="_GoBack"/>
-                      <w:bookmarkEnd w:id="1"/>
                       <w:r>
                         <w:rPr>
                           <w:rFonts w:cstheme="minorHAnsi"/>
@@ -187,6 +186,7 @@
                         </w:rPr>
                         <w:t>}</w:t>
                       </w:r>
+                      <w:bookmarkEnd w:id="1"/>
                     </w:p>
                   </w:txbxContent>
                 </v:textbox>
@@ -462,12 +462,7 @@
           </w:tcPr>
           <w:p>
             <w:r>
-              <w:t>${contenido</w:t>
-            </w:r>
-            <w:bookmarkStart w:id="0" w:name="_GoBack"/>
-            <w:bookmarkEnd w:id="0"/>
-            <w:r>
-              <w:t>}</w:t>
+              <w:t>${contenido}</w:t>
             </w:r>
           </w:p>
         </w:tc>
@@ -845,7 +840,13 @@
               <w:jc w:val="center"/>
             </w:pPr>
             <w:r>
-              <w:t>¿Cómo CALIFICA EL SERVICIO?</w:t>
+              <w:t>¿C</w:t>
+            </w:r>
+            <w:r>
+              <w:t>ÓMO</w:t>
+            </w:r>
+            <w:r>
+              <w:t xml:space="preserve"> CALIFICA EL SERVICIO?</w:t>
             </w:r>
           </w:p>
         </w:tc>
@@ -1530,6 +1531,10 @@
     <w:p/>
     <w:p/>
     <w:p>
+      <w:bookmarkStart w:id="0" w:name="_GoBack"/>
+      <w:bookmarkEnd w:id="0"/>
+    </w:p>
+    <w:p>
       <w:r>
         <w:rPr>
           <w:noProof/>
@@ -1810,7 +1815,7 @@
             <w:spacing w:line="276" w:lineRule="auto"/>
             <w:jc w:val="right"/>
             <w:rPr>
-              <w:rFonts w:ascii="Univia Pro" w:hAnsi="Univia Pro"/>
+              <w:rFonts w:ascii="Univia Pro Thin" w:hAnsi="Univia Pro Thin"/>
               <w:sz w:val="18"/>
               <w:lang w:val="es-MX"/>
             </w:rPr>
@@ -1821,115 +1826,27 @@
               <w:sz w:val="18"/>
               <w:lang w:val="es-MX"/>
             </w:rPr>
-            <w:t>Avenida</w:t>
-          </w:r>
-          <w:r>
-            <w:rPr>
-              <w:rFonts w:ascii="Univia Pro" w:hAnsi="Univia Pro"/>
-              <w:sz w:val="18"/>
-              <w:lang w:val="es-MX"/>
-            </w:rPr>
-            <w:t xml:space="preserve"> </w:t>
-          </w:r>
-          <w:proofErr w:type="spellStart"/>
-          <w:r>
-            <w:rPr>
-              <w:rFonts w:ascii="Univia Pro" w:hAnsi="Univia Pro"/>
-              <w:sz w:val="18"/>
-              <w:lang w:val="es-MX"/>
-            </w:rPr>
-            <w:t>Ferrovarril</w:t>
-          </w:r>
-          <w:proofErr w:type="spellEnd"/>
-          <w:r>
-            <w:rPr>
-              <w:rFonts w:ascii="Univia Pro" w:hAnsi="Univia Pro"/>
-              <w:sz w:val="18"/>
-              <w:lang w:val="es-MX"/>
-            </w:rPr>
-            <w:t xml:space="preserve"> </w:t>
-          </w:r>
-          <w:r>
-            <w:rPr>
-              <w:rFonts w:ascii="Univia Pro" w:hAnsi="Univia Pro"/>
-              <w:sz w:val="18"/>
-              <w:lang w:val="es-MX"/>
-            </w:rPr>
-            <w:t>Nº 1300 a 2 nivel</w:t>
+            <w:t xml:space="preserve">Calle Gardenias 920, Col. Reforma, </w:t>
           </w:r>
         </w:p>
         <w:p>
           <w:pPr>
             <w:pStyle w:val="Piedepgina"/>
-            <w:tabs>
-              <w:tab w:val="clear" w:pos="8838"/>
-              <w:tab w:val="right" w:pos="8762"/>
-            </w:tabs>
             <w:spacing w:line="276" w:lineRule="auto"/>
             <w:jc w:val="right"/>
             <w:rPr>
-              <w:rFonts w:ascii="Univia Pro" w:hAnsi="Univia Pro"/>
+              <w:rFonts w:ascii="Univia Pro Thin" w:hAnsi="Univia Pro Thin"/>
               <w:sz w:val="18"/>
               <w:lang w:val="es-MX"/>
             </w:rPr>
           </w:pPr>
           <w:r>
             <w:rPr>
-              <w:rFonts w:ascii="Univia Pro" w:hAnsi="Univia Pro"/>
+              <w:rFonts w:ascii="Univia Pro Thin" w:hAnsi="Univia Pro Thin"/>
               <w:sz w:val="18"/>
               <w:lang w:val="es-MX"/>
             </w:rPr>
-            <w:t xml:space="preserve"> </w:t>
-          </w:r>
-          <w:r>
-            <w:rPr>
-              <w:rFonts w:ascii="Univia Pro" w:hAnsi="Univia Pro"/>
-              <w:sz w:val="18"/>
-              <w:lang w:val="es-MX"/>
-            </w:rPr>
-            <w:t>Col. Santa Anita</w:t>
-          </w:r>
-          <w:r>
-            <w:rPr>
-              <w:rFonts w:ascii="Univia Pro" w:hAnsi="Univia Pro"/>
-              <w:sz w:val="18"/>
-              <w:lang w:val="es-MX"/>
-            </w:rPr>
-            <w:t xml:space="preserve">, Oaxaca. </w:t>
-          </w:r>
-          <w:proofErr w:type="spellStart"/>
-          <w:r>
-            <w:rPr>
-              <w:rFonts w:ascii="Univia Pro" w:hAnsi="Univia Pro"/>
-              <w:sz w:val="18"/>
-              <w:lang w:val="es-MX"/>
-            </w:rPr>
-            <w:t>c.p</w:t>
-          </w:r>
-          <w:r>
-            <w:rPr>
-              <w:rFonts w:ascii="Univia Pro" w:hAnsi="Univia Pro"/>
-              <w:sz w:val="18"/>
-              <w:lang w:val="es-MX"/>
-            </w:rPr>
-            <w:t>.</w:t>
-          </w:r>
-          <w:proofErr w:type="spellEnd"/>
-          <w:r>
-            <w:rPr>
-              <w:rFonts w:ascii="Univia Pro" w:hAnsi="Univia Pro"/>
-              <w:sz w:val="18"/>
-              <w:lang w:val="es-MX"/>
-            </w:rPr>
-            <w:t xml:space="preserve"> </w:t>
-          </w:r>
-          <w:r>
-            <w:rPr>
-              <w:rFonts w:ascii="Univia Pro" w:hAnsi="Univia Pro"/>
-              <w:sz w:val="18"/>
-              <w:lang w:val="es-MX"/>
-            </w:rPr>
-            <w:t>7123</w:t>
+            <w:t>C.P. 68050, Oaxaca.</w:t>
           </w:r>
         </w:p>
         <w:p>
@@ -3913,7 +3830,7 @@
 </file>
 
 <file path=customXml/itemProps1.xml><?xml version="1.0" encoding="utf-8"?>
-<ds:datastoreItem xmlns:ds="http://schemas.openxmlformats.org/officeDocument/2006/customXml" ds:itemID="{F525B6CA-9AA2-4DEE-948A-E14DD3E7BBB2}">
+<ds:datastoreItem xmlns:ds="http://schemas.openxmlformats.org/officeDocument/2006/customXml" ds:itemID="{4E1C0ECE-9417-49B3-9936-40F9415EBA90}">
   <ds:schemaRefs>
     <ds:schemaRef ds:uri="http://schemas.openxmlformats.org/officeDocument/2006/bibliography"/>
   </ds:schemaRefs>

</xml_diff>

<commit_message>
se agrego cambios al proyecto ya descarga bine todo
</commit_message>
<xml_diff>
--- a/public/plantillasDoc/plantilla.docx
+++ b/public/plantillasDoc/plantilla.docx
@@ -718,12 +718,125 @@
           <w:tcPr>
             <w:tcW w:w="3338" w:type="dxa"/>
           </w:tcPr>
-          <w:p/>
           <w:p>
             <w:r>
-              <w:t>------------------------------------------------------------------------------------------------------------------------------------------------------------------------</w:t>
+              <w:rPr>
+                <w:noProof/>
+                <w:lang w:val="es-MX" w:eastAsia="es-MX"/>
+              </w:rPr>
+              <mc:AlternateContent>
+                <mc:Choice Requires="wps">
+                  <w:drawing>
+                    <wp:anchor distT="0" distB="0" distL="114300" distR="114300" simplePos="0" relativeHeight="251677696" behindDoc="0" locked="0" layoutInCell="1" allowOverlap="1" wp14:anchorId="49D34F26" wp14:editId="3DE0E212">
+                      <wp:simplePos x="0" y="0"/>
+                      <wp:positionH relativeFrom="column">
+                        <wp:posOffset>40640</wp:posOffset>
+                      </wp:positionH>
+                      <wp:positionV relativeFrom="paragraph">
+                        <wp:posOffset>139700</wp:posOffset>
+                      </wp:positionV>
+                      <wp:extent cx="1905000" cy="904875"/>
+                      <wp:effectExtent l="0" t="0" r="0" b="9525"/>
+                      <wp:wrapNone/>
+                      <wp:docPr id="1" name="Cuadro de texto 1"/>
+                      <wp:cNvGraphicFramePr/>
+                      <a:graphic xmlns:a="http://schemas.openxmlformats.org/drawingml/2006/main">
+                        <a:graphicData uri="http://schemas.microsoft.com/office/word/2010/wordprocessingShape">
+                          <wps:wsp>
+                            <wps:cNvSpPr txBox="1"/>
+                            <wps:spPr>
+                              <a:xfrm>
+                                <a:off x="0" y="0"/>
+                                <a:ext cx="1905000" cy="904875"/>
+                              </a:xfrm>
+                              <a:prstGeom prst="rect">
+                                <a:avLst/>
+                              </a:prstGeom>
+                              <a:solidFill>
+                                <a:schemeClr val="lt1"/>
+                              </a:solidFill>
+                              <a:ln w="6350">
+                                <a:noFill/>
+                              </a:ln>
+                            </wps:spPr>
+                            <wps:txbx>
+                              <w:txbxContent>
+                                <w:p>
+                                  <w:r>
+                                    <w:rPr>
+                                      <w:lang w:val="es-ES"/>
+                                    </w:rPr>
+                                    <w:t>${</w:t>
+                                  </w:r>
+                                  <w:proofErr w:type="spellStart"/>
+                                  <w:r>
+                                    <w:rPr>
+                                      <w:lang w:val="es-ES"/>
+                                    </w:rPr>
+                                    <w:t>solucion</w:t>
+                                  </w:r>
+                                  <w:proofErr w:type="spellEnd"/>
+                                  <w:r>
+                                    <w:rPr>
+                                      <w:lang w:val="es-ES"/>
+                                    </w:rPr>
+                                    <w:t>}</w:t>
+                                  </w:r>
+                                </w:p>
+                              </w:txbxContent>
+                            </wps:txbx>
+                            <wps:bodyPr rot="0" spcFirstLastPara="0" vertOverflow="overflow" horzOverflow="overflow" vert="horz" wrap="square" lIns="91440" tIns="45720" rIns="91440" bIns="45720" numCol="1" spcCol="0" rtlCol="0" fromWordArt="0" anchor="t" anchorCtr="0" forceAA="0" compatLnSpc="1">
+                              <a:prstTxWarp prst="textNoShape">
+                                <a:avLst/>
+                              </a:prstTxWarp>
+                              <a:noAutofit/>
+                            </wps:bodyPr>
+                          </wps:wsp>
+                        </a:graphicData>
+                      </a:graphic>
+                    </wp:anchor>
+                  </w:drawing>
+                </mc:Choice>
+                <mc:Fallback>
+                  <w:pict>
+                    <v:shapetype w14:anchorId="49D34F26" id="_x0000_t202" coordsize="21600,21600" o:spt="202" path="m,l,21600r21600,l21600,xe">
+                      <v:stroke joinstyle="miter"/>
+                      <v:path gradientshapeok="t" o:connecttype="rect"/>
+                    </v:shapetype>
+                    <v:shape id="Cuadro de texto 1" o:spid="_x0000_s1027" type="#_x0000_t202" style="position:absolute;margin-left:3.2pt;margin-top:11pt;width:150pt;height:71.25pt;z-index:251677696;visibility:visible;mso-wrap-style:square;mso-wrap-distance-left:9pt;mso-wrap-distance-top:0;mso-wrap-distance-right:9pt;mso-wrap-distance-bottom:0;mso-position-horizontal:absolute;mso-position-horizontal-relative:text;mso-position-vertical:absolute;mso-position-vertical-relative:text;v-text-anchor:top" o:gfxdata="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" fillcolor="white [3201]" stroked="f" strokeweight=".5pt">
+                      <v:textbox>
+                        <w:txbxContent>
+                          <w:p>
+                            <w:r>
+                              <w:rPr>
+                                <w:lang w:val="es-ES"/>
+                              </w:rPr>
+                              <w:t>${</w:t>
+                            </w:r>
+                            <w:proofErr w:type="spellStart"/>
+                            <w:r>
+                              <w:rPr>
+                                <w:lang w:val="es-ES"/>
+                              </w:rPr>
+                              <w:t>solucion</w:t>
+                            </w:r>
+                            <w:proofErr w:type="spellEnd"/>
+                            <w:r>
+                              <w:rPr>
+                                <w:lang w:val="es-ES"/>
+                              </w:rPr>
+                              <w:t>}</w:t>
+                            </w:r>
+                          </w:p>
+                        </w:txbxContent>
+                      </v:textbox>
+                    </v:shape>
+                  </w:pict>
+                </mc:Fallback>
+              </mc:AlternateContent>
             </w:r>
           </w:p>
+          <w:p/>
         </w:tc>
         <w:tc>
           <w:tcPr>
@@ -816,6 +929,8 @@
             </w:r>
           </w:p>
         </w:tc>
+        <w:bookmarkStart w:id="0" w:name="_GoBack"/>
+        <w:bookmarkEnd w:id="0"/>
       </w:tr>
     </w:tbl>
     <w:p/>
@@ -1530,10 +1645,7 @@
     </w:p>
     <w:p/>
     <w:p/>
-    <w:p>
-      <w:bookmarkStart w:id="0" w:name="_GoBack"/>
-      <w:bookmarkEnd w:id="0"/>
-    </w:p>
+    <w:p/>
     <w:p>
       <w:r>
         <w:rPr>
@@ -3830,7 +3942,7 @@
 </file>
 
 <file path=customXml/itemProps1.xml><?xml version="1.0" encoding="utf-8"?>
-<ds:datastoreItem xmlns:ds="http://schemas.openxmlformats.org/officeDocument/2006/customXml" ds:itemID="{4E1C0ECE-9417-49B3-9936-40F9415EBA90}">
+<ds:datastoreItem xmlns:ds="http://schemas.openxmlformats.org/officeDocument/2006/customXml" ds:itemID="{8B3C208A-6EA1-425C-A6B2-F3FE60B899FB}">
   <ds:schemaRefs>
     <ds:schemaRef ds:uri="http://schemas.openxmlformats.org/officeDocument/2006/bibliography"/>
   </ds:schemaRefs>

</xml_diff>